<commit_message>
edited text wrt Jan Final Comments, re-rendered pdf w/ and w/o graphics
</commit_message>
<xml_diff>
--- a/submission/Doherty_CDprediciton_mBio_2017_finaldraft.docx
+++ b/submission/Doherty_CDprediciton_mBio_2017_finaldraft.docx
@@ -361,7 +361,13 @@
         <w:pStyle w:val="FirstParagraph"/>
       </w:pPr>
       <w:r>
-        <w:t xml:space="preserve">The fecal microbiota is a rich source of biomarkers that have previously been shown to be predictive of numerous disease states. Less well studied is the effect of immunomodulatory therapy on the microbiota and its role in response to therapy. This study explored associations between the fecal microbiota and therapeutic response of Ustekinumab (UST) treated Crohn’s disease (CD) patients. Using stool samples collected over the course of 22 weeks, the composition of these subjects' fecal bacterial communities was characterized by sequencing the 16S rRNA gene. Subjects in remission could be distinguished from those with active disease 6 weeks after treatment using Random Forest models trained on subjects' baseline microbiota and clinical data (AUC = 0.844, specificity = 0.831, sensitivity = 0.774). The most predictive OTUs that were ubiquitous among subjects were affiliated with</w:t>
+        <w:t xml:space="preserve">The fecal microbiota is a rich source of biomarkers that have previously been shown to be predictive of numerous disease states. Less well studied is the effect of immunomodulatory therapy on the microbiota and its role in response to therapy. This study explored associations between the fecal microbiota and therapeutic response of ustekinumab (UST; STELARA</w:t>
+      </w:r>
+      <w:r>
+        <w:t xml:space="preserve">$^{\textregistered}$</w:t>
+      </w:r>
+      <w:r>
+        <w:t xml:space="preserve">) treated Crohn’s disease (CD) patients in the phase 2 CERTIFI study. Using stool samples collected over the course of 22 weeks, the composition of these subjects' fecal bacterial communities was characterized by sequencing the 16S rRNA gene. Subjects in remission could be distinguished from those with active disease 6 weeks after treatment using Random Forest models trained on subjects' baseline microbiota and clinical data (AUC = 0.844, specificity = 0.831, sensitivity = 0.774). The most predictive OTUs that were ubiquitous among subjects were affiliated with</w:t>
       </w:r>
       <w:r>
         <w:t xml:space="preserve"> </w:t>
@@ -435,7 +441,7 @@
         <w:t xml:space="preserve"> </w:t>
       </w:r>
       <w:r>
-        <w:t xml:space="preserve">CD is a global health concern, with increasing incidence and prevalence, causing large economic and health care impacts. Finding prognostic biomarkers that give clinicians the ability to identify patients more likely to respond to CD treatment at diagnosis will reduce the time that subjects spend taking drugs that will not be beneficial. OTUs associated with remission after treatment induction, especially</w:t>
+        <w:t xml:space="preserve">CD is a global health concern, with increasing incidence and prevalence, causing large economic and health care impacts. Finding prognostic biomarkers that give clinicians the ability to identify patients more likely to respond to CD treatment at diagnosis will reduce the time subjects receive drugs that are unlikely to be beneficial. OTUs associated with remission after treatment induction, especially</w:t>
       </w:r>
       <w:r>
         <w:t xml:space="preserve"> </w:t>
@@ -447,7 +453,7 @@
         <w:t xml:space="preserve">Faecalibacterium</w:t>
       </w:r>
       <w:r>
-        <w:t xml:space="preserve">, could be biomarkers for successful UST treatment of TNF-</w:t>
+        <w:t xml:space="preserve">, could be biomarkers for successful UST treatment of anti-TNF-</w:t>
       </w:r>
       <m:oMath>
         <m:r>
@@ -580,7 +586,7 @@
         <w:t xml:space="preserve">(11, 12)</w:t>
       </w:r>
       <w:r>
-        <w:t xml:space="preserve">. Additionally, recent studies suggest the gut microbiota could be used to predict clinical response to treatment in individuals with IBD, including anti-integrin biologics</w:t>
+        <w:t xml:space="preserve">. Additionally, recent studies suggest the gut microbiota could be used to predict clinical response to treatment in adult patients with IBD, including anti-integrin biologics</w:t>
       </w:r>
       <w:r>
         <w:t xml:space="preserve"> </w:t>
@@ -592,7 +598,7 @@
         <w:t xml:space="preserve"> </w:t>
       </w:r>
       <w:r>
-        <w:t xml:space="preserve">and treament in pediatric IBD with anti-TNF-</w:t>
+        <w:t xml:space="preserve">and treatment in pediatric IBD with anti-TNF-</w:t>
       </w:r>
       <m:oMath>
         <m:r>
@@ -612,7 +618,7 @@
         <w:t xml:space="preserve">(15, 16)</w:t>
       </w:r>
       <w:r>
-        <w:t xml:space="preserve">. It remains to be determined, however, whether the composition of the fecal gut microbiota can predict and monitor response to biologic CD therapy directed at other targets, such as IL-23. Considering the involvement of the immune system and previous evidence for involvement of the microbiome, we hypothesize that response to anti-IL-23 CD therapy can be predicted using microbiome data.</w:t>
+        <w:t xml:space="preserve">. It remains to be determined, however, whether the composition of the fecal gut microbiota can predict and monitor response to biologic CD therapy directed at other targets, such as interleukin (IL-) 23. Considering the involvement of the immune system and previous evidence for involvement of the microbiome, we hypothesize that response to anti-IL-23 CD therapy can be predicted using microbiome data.</w:t>
       </w:r>
     </w:p>
     <w:p>
@@ -739,7 +745,7 @@
         <w:t xml:space="preserve">(19, 28, 32–35)</w:t>
       </w:r>
       <w:r>
-        <w:t xml:space="preserve">. If the fecal microbiota can be used to monitor disease severity and predict response to specific treatment modalities, then clinicians could use it as a noninvasive tool for prescribing therapies that result in faster remission</w:t>
+        <w:t xml:space="preserve">. If the fecal microbiota can be used to monitor disease severity and predict response to specific treatment modalities, then clinicians could use it as a noninvasive tool for prescribing therapies that may result in faster remission</w:t>
       </w:r>
       <w:r>
         <w:t xml:space="preserve"> </w:t>
@@ -756,7 +762,13 @@
         <w:pStyle w:val="BodyText"/>
       </w:pPr>
       <w:r>
-        <w:t xml:space="preserve">The FDA recently approved Ustekinumab (UST), a monoclonal antibody directed against the shared p40 subunit of IL-12 and IL-23, for the treatment of CD</w:t>
+        <w:t xml:space="preserve">The FDA recently approved ustekinumab (UST; STELARA</w:t>
+      </w:r>
+      <w:r>
+        <w:t xml:space="preserve">$^{\textregistered}$</w:t>
+      </w:r>
+      <w:r>
+        <w:t xml:space="preserve">), a monoclonal antibody directed against the shared p40 subunit of IL-12 and IL-23, for the treatment of CD</w:t>
       </w:r>
       <w:r>
         <w:t xml:space="preserve"> </w:t>
@@ -783,7 +795,7 @@
         <w:t xml:space="preserve">(19)</w:t>
       </w:r>
       <w:r>
-        <w:t xml:space="preserve">. We analyzed the fecal microbiota of subjects who participated in a double-blinded, placebo-controlled Phase II clinical trial that demonstrated the safety and efficacy of UST for treating CD</w:t>
+        <w:t xml:space="preserve">. We analyzed the fecal microbiota of subjects who participated in a double-blinded, placebo-controlled Phase II clinical trial that demonstrated the safety and efficacy of UST for treating subjects with CD refractory to anti_TNF agents</w:t>
       </w:r>
       <w:r>
         <w:t xml:space="preserve"> </w:t>
@@ -887,7 +899,7 @@
         <w:t xml:space="preserve">(6, 42)</w:t>
       </w:r>
       <w:r>
-        <w:t xml:space="preserve">. Clinical data included components of the CDAI, biomarkers for inflammation, and subject metadata described further in the methods section. We trained these models using 232 baseline stool samples from subjects induced with UST; 31 of which acheived remission (Table 2). Clinical data alone resulted in an AUC of 0.616 (specificity = 0.801, sensitivity = 0.452) (Figure 2A). Using only fecal microbiota data the model had an AUC of 0.838 (specificity = 0.766, sensitivity = 0.806). Finally, when combining clinical metadata with the microbiota we achieved an AUC of 0.844 (specificity = 0.831, sensitivity = 0.774) for remission 6 weeks after induction. Prediction with clinical metadata alone did not perform as well as models using the baseline fecal microbiome (p = 0.001) or the combined model (p = 0.001); however, there was not a significant difference between the baseline fecal microbiota model and the combined model (p = 0.841).</w:t>
+        <w:t xml:space="preserve">. Clinical data included components of the CDAI, biomarkers for inflammation, and subject metadata described further in the methods section. We trained these models using 232 baseline stool samples from subjects induced with UST; 31 of which achieved remission (Table 2). Clinical data alone resulted in an AUC of 0.616 (specificity = 0.801, sensitivity = 0.452) (Figure 2A). Using only fecal microbiota data the model had an AUC of 0.838 (specificity = 0.766, sensitivity = 0.806). Finally, when combining clinical metadata with the microbiota we achieved an AUC of 0.844 (specificity = 0.831, sensitivity = 0.774) for remission 6 weeks after induction. Prediction with clinical metadata alone did not perform as well as models using the baseline fecal microbiome (p = 0.001) or the combined model (p = 0.001); however, there was not a significant difference between the baseline fecal microbiota model and the combined model (p = 0.841).</w:t>
       </w:r>
     </w:p>
     <w:p>
@@ -925,7 +937,7 @@
         <w:t xml:space="preserve"> </w:t>
       </w:r>
       <w:r>
-        <w:t xml:space="preserve">(OTU7) was not only higher in subjects in remission 6 weeks after induction (median = 7.43%, IQR = 1.43-11.9) than subjects with active CD (median = 0.167%, IQR = 0.00-5.10), but it was also present prior to the start of treatment in every subject who was in remission 6 weeks after induction.</w:t>
+        <w:t xml:space="preserve">(OTU7) was not only higher in subjects in remission 6 weeks after induction (median = 7.43%, IQR = 1.43-11.9) than subjects with active CD (median = 0.167%, IQR = 0.00-5.10), but it was also present prior to the start of UST treatment in every subject who was in remission 6 weeks after induction.</w:t>
       </w:r>
     </w:p>
     <w:p>
@@ -944,7 +956,7 @@
         <w:pStyle w:val="BodyText"/>
       </w:pPr>
       <w:r>
-        <w:t xml:space="preserve">We also hypothesized that the composition of the baseline fecal microbiota could predict therapeutic response (CDAI decrease</w:t>
+        <w:t xml:space="preserve">To test whether the composition of the baseline fecal microbiota could predict therapeutic response (CDAI decrease</w:t>
       </w:r>
       <w:r>
         <w:t xml:space="preserve"> </w:t>
@@ -958,15 +970,15 @@
         <w:t xml:space="preserve"> </w:t>
       </w:r>
       <w:r>
-        <w:t xml:space="preserve">100 points or remission) 6 weeks after induction. To test this hypothesis, we again used RF models to classify responders from non-responders 6 weeks after induction (Table 2). Clinical data alone resulted in an AUC of 0.651 (specificity = 0.545, sensitivity = 0.724) (Figure 2C). Using only microbiota data, the model predicted response with an AUC of 0.762 (specificity = 0.558, sensitivity = 0.882). When combining clinical metadata with the microbiome, the model predicted response with an AUC of 0.733 (specificity = 0.724, sensitivity = 0.684).</w:t>
-      </w:r>
-    </w:p>
-    <w:p>
-      <w:pPr>
-        <w:pStyle w:val="BodyText"/>
-      </w:pPr>
-      <w:r>
-        <w:t xml:space="preserve">The microbiota model was significantly better able to predict response than the metadata alone (p = 0.017), whereas this was not true for the combined model (p = 0.069). Additionally, the combined model and the fecal microbiota model were not significantly different in their ability to predict response (p = 0.263). Optimal predictors were again determined based on their MDA in the ability of the model to classify response (Figure 2D). Also, our baseline combined model was significantly better at classifying remission compared to response (p = 0.036), whereas this was not true for the fecal microbiota model (p = 0.117).</w:t>
+        <w:t xml:space="preserve">100 points or remission) 6 weeks after induction, we again used RF models to classify responders from non-responders 6 weeks after induction (Table 2). Clinical data alone resulted in an AUC of 0.651 (specificity = 0.545, sensitivity = 0.724) (Figure 2C). Using only microbiota data, the model predicted response with an AUC of 0.762 (specificity = 0.558, sensitivity = 0.882). When combining clinical metadata with the microbiome, the model predicted response with an AUC of 0.733 (specificity = 0.724, sensitivity = 0.684).</w:t>
+      </w:r>
+    </w:p>
+    <w:p>
+      <w:pPr>
+        <w:pStyle w:val="BodyText"/>
+      </w:pPr>
+      <w:r>
+        <w:t xml:space="preserve">The microbiota model was significantly better able to predict response than the metadata alone (p = 0.017), whereas this was not true for the combined model (p = 0.069). Additionally, the combined model and the fecal microbiota model were not significantly different in their ability to predict response (p = 0.263). Optimal predictors were again determined based on their MDA in the ability of the model to classify response (Figure 2D). Also, the baseline combined model was significantly better at classifying remission compared to response (p = 0.036), whereas this was not true for the fecal microbiota model (p = 0.117).</w:t>
       </w:r>
     </w:p>
     <w:p>
@@ -985,7 +997,7 @@
         <w:pStyle w:val="BodyText"/>
       </w:pPr>
       <w:r>
-        <w:t xml:space="preserve">As our RF models identified OTUs abundant across our cohort that were important in classification of outcome, we further investigated differences in the baseline microbiota that could serve as potential biomarkers for successful UST treatment. We compared the baseline microbiota of all 306 subjects who provided a baseline sample based on treatment group and treatment outcome 6 weeks after induction to asses diversity measures (Table 2). There was no significant difference in diversity based on response 6 weeks after induction, however the baseline</w:t>
+        <w:t xml:space="preserve">As the RF models identified OTUs abundant across this cohort that were important in classification of outcome, we further investigated differences in the baseline microbiota to assess whether they could serve as potential biomarkers for successful UST treatment. We compared the baseline microbiota of all 306 subjects who provided a baseline sample based on treatment group and treatment outcome 6 weeks after induction to assess diversity measures (Table 2). There was no significant difference in diversity based on response 6 weeks after induction, however the baseline</w:t>
       </w:r>
       <w:r>
         <w:t xml:space="preserve"> </w:t>
@@ -1284,7 +1296,7 @@
         <w:t xml:space="preserve">(6, 42)</w:t>
       </w:r>
       <w:r>
-        <w:t xml:space="preserve">. The study design resulted in only 75 week twenty-two stool samples from subjects induced and maintained with UST, so we focused our analysis on the 220 week 6 stool samples from subjects induced with UST. We were again better able to distinguish subjects in remission from subjects with active CD compared to responders from non-responders (p = 0.005; Figure 5A). Our model could classify response 6 weeks after induction using week 6 stool samples from subjects treated with UST with an AUC of 0.720 (sensitivity = 0.563, specificity = 0.812). For classifying subjects in remission from subjects with active CD 6 weeks after UST induction using week 6 stool samples, the model had an AUC of 0.866 (sensitivity = 0.833, specificity = 0.832). OTUs that were important for these classifications again included</w:t>
+        <w:t xml:space="preserve">. The study design resulted in only 75 stool samples week 22 from subjects induced and maintained with UST, so we focused our analysis on the 220 stool samples collected at week 6 from subjects induced with UST. We were again better able to distinguish subjects in remission from subjects with active CD than subjects in clinical response versus non-response (p = 0.005; Figure 5A). Our model could classify response 6 weeks after induction using week 6 stool samples from subjects treated with UST with an AUC of 0.720 (sensitivity = 0.563, specificity = 0.812). For classifying subjects in remission from subjects with active CD 6 weeks after UST induction using week 6 stool samples, the model had an AUC of 0.866 (sensitivity = 0.833, specificity = 0.832). OTUs that were important for these classifications again included</w:t>
       </w:r>
       <w:r>
         <w:t xml:space="preserve"> </w:t>
@@ -1377,7 +1389,7 @@
         <w:pStyle w:val="FirstParagraph"/>
       </w:pPr>
       <w:r>
-        <w:t xml:space="preserve">We sought to determine whether fecal microbiota can be used to identify patients who will respond to UST therapy and to gain a more detailed understanding of how UST treatment may affect the microbiota. We demonstrated that the microbiota could identify patients more likely to achieve remission following UST therapy, compared to clinical metadata alone, in this unique cohort. If this can be validated in future studies with independent cohorts, than it may lead to a clinically useful prognostic tool. We also found the fecal microbiota to be associated with CD severity metrics and treatment outcomes. Finally, we found that the microbiota of treated responders changed over time. These results helped further our understanding of the interaction between the human gut microbiota and CD in adult subjects with moderate-to-severe CD refractory to anti-TNF-</w:t>
+        <w:t xml:space="preserve">This study sought to determine whether fecal microbiota can be used to identify patients who will respond to UST therapy and to gain a more detailed understanding of how UST treatment may affect the microbiota. We demonstrated that the microbiota could identify patients more likely to achieve remission following UST therapy, compared to clinical metadata alone, in this unique cohort. If this can be validated in future studies with independent cohorts, than it may lead to a clinically useful prognostic tool. We also found the fecal microbiota to be associated with CD severity metrics and treatment outcomes. Finally, we found that the microbiota of treated responders changed over time. These results helped further our understanding of the interaction between the human gut microbiota and CD in adult subjects with moderate-to-severe CD refractory to anti-TNF-</w:t>
       </w:r>
       <m:oMath>
         <m:r>
@@ -1405,15 +1417,15 @@
         <w:t xml:space="preserve">(43)</w:t>
       </w:r>
       <w:r>
-        <w:t xml:space="preserve">. These models will help clinicians decide on the correct course of disease treatment or interventions for disease prevention with their patients. Additionally, patients will benefit with more individualized care that will potentially reduce adverse effects and result in faster recovery, reduce expenses from ineffective therapies, or increase quality of life by preventing disease in patients with high risk.</w:t>
-      </w:r>
-    </w:p>
-    <w:p>
-      <w:pPr>
-        <w:pStyle w:val="BodyText"/>
-      </w:pPr>
-      <w:r>
-        <w:t xml:space="preserve">Our predictive model revealed potential microbial biomarkers for successful UST therapy and allowed us to generate hypotheses about the biology of CD as it relates to the microbiome and UST response.</w:t>
+        <w:t xml:space="preserve">. These models may help clinicians decide on the correct course of disease treatment or interventions for disease prevention with their patients. Additionally, patients may benefit with more individualized care that may potentially reduce adverse effects and result in faster recovery, reduce expenses from ineffective therapies, or increase quality of life by preventing disease in patients at high risk.</w:t>
+      </w:r>
+    </w:p>
+    <w:p>
+      <w:pPr>
+        <w:pStyle w:val="BodyText"/>
+      </w:pPr>
+      <w:r>
+        <w:t xml:space="preserve">Our predictive model revealed potential microbial biomarkers indicative of successful UST therapy and allowed us to generate hypotheses about the biology of CD as it relates to the microbiome and UST response.</w:t>
       </w:r>
       <w:r>
         <w:t xml:space="preserve"> </w:t>
@@ -1506,7 +1518,7 @@
         <w:t xml:space="preserve">(45)</w:t>
       </w:r>
       <w:r>
-        <w:t xml:space="preserve">. Many other taxa observed in our analysis had low abundance or were absent in the majority of subjects. However, in many cases these taxa are related and may serve similar ecologic and metabolic roles in the gut environment. We hypothesize that these microbes may have genes that perform similar metabolic functions. Performing metagenomics on stool samples in future studies, especially in patients who achieve remission, could reveal these functions, which could be further developed into a clinically useful predictive tool.</w:t>
+        <w:t xml:space="preserve">. Many other taxa observed in our analysis had low abundance or were absent in the majority of subjects. However, in many cases these taxa are related and may serve similar ecologic and metabolic roles in the gut environment. We hypothesize that these microbes may have genes that perform redundant metabolic functions. Performing metagenomics on stool samples in future studies, especially in patients who achieve remission, could reveal these functions, which could be further developed into a clinically useful predictive tool.</w:t>
       </w:r>
     </w:p>
     <w:p>
@@ -1540,7 +1552,7 @@
         <w:pStyle w:val="BodyText"/>
       </w:pPr>
       <w:r>
-        <w:t xml:space="preserve">We identified several associations between the microbiota and clinical variables that could impact how CD is monitored and treated in the future. Serum CRP, fecal calprotectin, and fecal lactoferrin are widely used as biomarkers to measure inflammation and CD severity. We found that the microbial community structure was different among subjects based on these markers. These results support the hypothesis that the fecal microbiota could function as a biomarker for measuring disease activity in patients, especially in concert with established inflammatory biomarkers</w:t>
+        <w:t xml:space="preserve">We identified several associations between the microbiota and clinical variables that could impact how CD is monitored and treated in the future. Serum CRP, fecal calprotectin, and fecal lactoferrin are widely used as biomarkers to measure inflammation and CD severity. In this study, the microbial community structure was different among subjects based on these markers. These results support the hypothesis that the fecal microbiota could function as a biomarker for measuring disease activity in patients, especially in concert with established inflammatory biomarkers</w:t>
       </w:r>
       <w:r>
         <w:t xml:space="preserve"> </w:t>
@@ -1549,7 +1561,7 @@
         <w:t xml:space="preserve">(36, 47, 48)</w:t>
       </w:r>
       <w:r>
-        <w:t xml:space="preserve">. We also found that higher CDAI scores were associated with lower microbial diversity. This is consistent with other studies on the microbiota in individuals with CD compared to healthy individuals and studies looking at active disease compared to remission</w:t>
+        <w:t xml:space="preserve">. Higher CDAI scores were also associated with lower microbial diversity. This is consistent with other studies on the microbiota in individuals with CD compared to healthy individuals and studies looking at active disease compared to remission</w:t>
       </w:r>
       <w:r>
         <w:t xml:space="preserve"> </w:t>
@@ -1576,7 +1588,7 @@
         <w:t xml:space="preserve">(44)</w:t>
       </w:r>
       <w:r>
-        <w:t xml:space="preserve">. Our study also found that corticosteroid use impacts the composition of the human fecal microbiota, which is consistent with observations in mouse models</w:t>
+        <w:t xml:space="preserve">. Our study also showed that corticosteroid use impacts the composition of the human fecal microbiota, which is consistent with observations in mouse models</w:t>
       </w:r>
       <w:r>
         <w:t xml:space="preserve"> </w:t>
@@ -1593,7 +1605,7 @@
         <w:pStyle w:val="BodyText"/>
       </w:pPr>
       <w:r>
-        <w:t xml:space="preserve">Further research into fecal microbiota as a source of biomarkers for predicting therapeutic response could eventually allow for the screening of patients with stool samples at diagnosis to better inform treatment decisions for a wide range of diseases. For CD specifically, using the microbiota to predict response to specific treatment modalities could result in more personalized treatment and faster achievement of remission, thereby increasing patients’ quality of life and reducing economic and health care impacts for CD patients. Our results showing that the</w:t>
+        <w:t xml:space="preserve">Further research into fecal microbiota as a source of biomarkers for predicting therapeutic response could eventually allow for the screening of patients using stool samples at diagnosis to better inform treatment decisions for a wide range of diseases. For CD specifically, using the microbiota to predict response to specific treatment modalities could result in more personalized treatment and faster achievement of remission, thereby increasing patients’ quality of life and reducing economic and health care impacts for CD patients. Our results showing that the</w:t>
       </w:r>
       <w:r>
         <w:t xml:space="preserve"> </w:t>
@@ -1604,7 +1616,7 @@
         </m:r>
       </m:oMath>
       <w:r>
-        <w:t xml:space="preserve">-diversity of clinical UST responders increased over time, in contrast to non-responsive patients, and our ability to classify patients in remission from those with active disease following UST treatment are again consistent with other studies suggesting the microbiota could be a useful biomarker for predicting or monitoring response to treatment</w:t>
+        <w:t xml:space="preserve">-diversity of clinical UST responders increased over time, in contrast to non-responsive subjects, and our ability to classify subjects in remission from those with active disease following UST treatment are again consistent with other studies suggesting the microbiota could be a useful biomarker for predicting or monitoring response to treatment</w:t>
       </w:r>
       <w:r>
         <w:t xml:space="preserve"> </w:t>
@@ -1613,7 +1625,7 @@
         <w:t xml:space="preserve">(36)</w:t>
       </w:r>
       <w:r>
-        <w:t xml:space="preserve">. These predictive biomarkers will need to be validated using independent cohorts in future studies. Additionally, the positive and negative associations between the microbiota and CD allow us to predict the types of mechanisms most likely to alter the microbiota in order to increase the likelihood of achieveing a therapeutic response or to monitor disease severity. Prior to the initiation of therapy, patients could have their fecal microbiome analyzed. Then the microbial community data could be used to direct the modification of a patient's microbiota prior to or during treatment with the goal of improving treatment outcomes. Since it has been shown experimentally that the microbiome can alter the efficacy of treatments for a variety of diseases</w:t>
+        <w:t xml:space="preserve">. These predictive biomarkers will need to be validated using independent cohorts in future studies. Additionally, the positive and negative associations between the microbiota and CD allow us to predict the types of mechanisms most likely to alter the microbiota in order to increase the likelihood of acheiveing a therapeutic response or to monitor disease severity. Prior to the initiation of therapy, patients could have their fecal microbiome analyzed. Then the microbial community data could be used to direct the modification of a patient's microbiota prior to or during treatment with the goal of improving treatment outcomes. Since it has been shown experimentally that the microbiome can alter the efficacy of treatments for a variety of diseases</w:t>
       </w:r>
       <w:r>
         <w:t xml:space="preserve"> </w:t>
@@ -1897,7 +1909,7 @@
         <w:t xml:space="preserve">(62)</w:t>
       </w:r>
       <w:r>
-        <w:t xml:space="preserve">. These distance matrices were assessed for overlap between sets of communities using the non-parametric analysis of molecular variance (AMOVA) test as implemented in the adonis function from the vegan R package (v.2.4.3)</w:t>
+        <w:t xml:space="preserve">. These distance matrices were assessed for overlap between sets of communities using the non-parametric analysis of molecular variance (AMOVA) test as implemented in the adonis function from the vegan R package (v.2.4.4)</w:t>
       </w:r>
       <w:r>
         <w:t xml:space="preserve"> </w:t>
@@ -1926,7 +1938,7 @@
         <w:t xml:space="preserve">(64)</w:t>
       </w:r>
       <w:r>
-        <w:t xml:space="preserve">. The Friedman test is a function in the stats R package (v.3.3.2). Multiple comparisons following a Friedman test were performed using the friedmanmc function in the pgirmess package (v.1.6.5)</w:t>
+        <w:t xml:space="preserve">. The Friedman test is a function in the stats R package (v.3.4.2). Multiple comparisons following a Friedman test were performed using the friedmanmc function in the pgirmess package (v.1.6.7)</w:t>
       </w:r>
       <w:r>
         <w:t xml:space="preserve"> </w:t>
@@ -1993,7 +2005,7 @@
         <w:t xml:space="preserve">(69)</w:t>
       </w:r>
       <w:r>
-        <w:t xml:space="preserve">, dplyr v.0.5.0</w:t>
+        <w:t xml:space="preserve">, dplyr v.0.7.4</w:t>
       </w:r>
       <w:r>
         <w:t xml:space="preserve"> </w:t>
@@ -2002,7 +2014,7 @@
         <w:t xml:space="preserve">(70)</w:t>
       </w:r>
       <w:r>
-        <w:t xml:space="preserve">, pROC v.1.9.1</w:t>
+        <w:t xml:space="preserve">, pROC v.1.10.0</w:t>
       </w:r>
       <w:r>
         <w:t xml:space="preserve"> </w:t>
@@ -2011,7 +2023,7 @@
         <w:t xml:space="preserve">(71)</w:t>
       </w:r>
       <w:r>
-        <w:t xml:space="preserve">, knitr v.1.15.1</w:t>
+        <w:t xml:space="preserve">, knitr v.1.17</w:t>
       </w:r>
       <w:r>
         <w:t xml:space="preserve"> </w:t>
@@ -2020,7 +2032,7 @@
         <w:t xml:space="preserve">(72)</w:t>
       </w:r>
       <w:r>
-        <w:t xml:space="preserve">, gridExtra v.2.2.1</w:t>
+        <w:t xml:space="preserve">, gridExtra v.2.3</w:t>
       </w:r>
       <w:r>
         <w:t xml:space="preserve"> </w:t>
@@ -2029,7 +2041,7 @@
         <w:t xml:space="preserve">(73)</w:t>
       </w:r>
       <w:r>
-        <w:t xml:space="preserve">, devtools v.1.12.0</w:t>
+        <w:t xml:space="preserve">, devtools v.1.13.3</w:t>
       </w:r>
       <w:r>
         <w:t xml:space="preserve"> </w:t>
@@ -2038,7 +2050,7 @@
         <w:t xml:space="preserve">(74)</w:t>
       </w:r>
       <w:r>
-        <w:t xml:space="preserve">, knitcitations v.1.0.7</w:t>
+        <w:t xml:space="preserve">, knitcitations v.1.0.8</w:t>
       </w:r>
       <w:r>
         <w:t xml:space="preserve"> </w:t>
@@ -2047,7 +2059,7 @@
         <w:t xml:space="preserve">(75)</w:t>
       </w:r>
       <w:r>
-        <w:t xml:space="preserve">, scales v.0.4.1</w:t>
+        <w:t xml:space="preserve">, scales v.0.5.0</w:t>
       </w:r>
       <w:r>
         <w:t xml:space="preserve"> </w:t>
@@ -2056,7 +2068,7 @@
         <w:t xml:space="preserve">(76)</w:t>
       </w:r>
       <w:r>
-        <w:t xml:space="preserve">, tidyr v.0.6.1</w:t>
+        <w:t xml:space="preserve">, tidyr v.0.7.2</w:t>
       </w:r>
       <w:r>
         <w:t xml:space="preserve"> </w:t>
@@ -2065,7 +2077,7 @@
         <w:t xml:space="preserve">(77)</w:t>
       </w:r>
       <w:r>
-        <w:t xml:space="preserve">, Hmisc v.4.0.2</w:t>
+        <w:t xml:space="preserve">, Hmisc v.4.0.3</w:t>
       </w:r>
       <w:r>
         <w:t xml:space="preserve"> </w:t>
@@ -2074,7 +2086,7 @@
         <w:t xml:space="preserve">(78)</w:t>
       </w:r>
       <w:r>
-        <w:t xml:space="preserve">, and cowplot v.0.7.0</w:t>
+        <w:t xml:space="preserve">, and cowplot v.0.8.0</w:t>
       </w:r>
       <w:r>
         <w:t xml:space="preserve"> </w:t>
@@ -3090,7 +3102,7 @@
     </w:lvl>
   </w:abstractNum>
   <w:abstractNum w:abstractNumId="990">
-    <w:nsid w:val="1431b351"/>
+    <w:nsid w:val="7edd787b"/>
     <w:multiLevelType w:val="multilevel"/>
     <w:lvl w:ilvl="0">
       <w:numFmt w:val="bullet"/>

</xml_diff>